<commit_message>
Completed BBD labs 17, 18, 19, 21.
</commit_message>
<xml_diff>
--- a/Course3/Semester6/BBD/lab17/BBD_lab17_Ostapenko.docx
+++ b/Course3/Semester6/BBD/lab17/BBD_lab17_Ostapenko.docx
@@ -353,8 +353,6 @@
         </w:rPr>
         <w:br w:type="page"/>
       </w:r>
-      <w:bookmarkStart w:id="0" w:name="_GoBack"/>
-      <w:bookmarkEnd w:id="0"/>
     </w:p>
     <w:p>
       <w:pPr>
@@ -619,7 +617,7 @@
           <w:szCs w:val="19"/>
           <w:lang w:val="en-US"/>
         </w:rPr>
-        <w:tab/>
+        <w:t xml:space="preserve">    </w:t>
       </w:r>
       <w:proofErr w:type="spellStart"/>
       <w:r>
@@ -1237,7 +1235,7 @@
           <w:szCs w:val="19"/>
           <w:lang w:val="en-US"/>
         </w:rPr>
-        <w:tab/>
+        <w:t xml:space="preserve">    </w:t>
       </w:r>
       <w:proofErr w:type="spellStart"/>
       <w:r>
@@ -1489,7 +1487,7 @@
           <w:szCs w:val="19"/>
           <w:lang w:val="en-US"/>
         </w:rPr>
-        <w:tab/>
+        <w:t xml:space="preserve">    </w:t>
       </w:r>
       <w:proofErr w:type="spellStart"/>
       <w:r>
@@ -2343,7 +2341,7 @@
           <w:szCs w:val="19"/>
           <w:lang w:val="en-US"/>
         </w:rPr>
-        <w:tab/>
+        <w:t xml:space="preserve">    </w:t>
       </w:r>
       <w:proofErr w:type="spellStart"/>
       <w:r>
@@ -2595,7 +2593,7 @@
           <w:szCs w:val="19"/>
           <w:lang w:val="en-US"/>
         </w:rPr>
-        <w:tab/>
+        <w:t xml:space="preserve">    </w:t>
       </w:r>
       <w:proofErr w:type="spellStart"/>
       <w:r>
@@ -3398,8 +3396,10 @@
           <w:szCs w:val="19"/>
           <w:lang w:val="en-US"/>
         </w:rPr>
-        <w:tab/>
-      </w:r>
+        <w:t xml:space="preserve">    </w:t>
+      </w:r>
+      <w:bookmarkStart w:id="0" w:name="_GoBack"/>
+      <w:bookmarkEnd w:id="0"/>
       <w:proofErr w:type="spellStart"/>
       <w:r>
         <w:rPr>
@@ -6071,7 +6071,7 @@
 </file>
 
 <file path=customXml/itemProps1.xml><?xml version="1.0" encoding="utf-8"?>
-<ds:datastoreItem xmlns:ds="http://schemas.openxmlformats.org/officeDocument/2006/customXml" ds:itemID="{EEA1064F-DC91-4B40-878D-B6B3749854C0}">
+<ds:datastoreItem xmlns:ds="http://schemas.openxmlformats.org/officeDocument/2006/customXml" ds:itemID="{0D13D855-970E-4E8C-B73C-DBED247F327F}">
   <ds:schemaRefs>
     <ds:schemaRef ds:uri="http://schemas.openxmlformats.org/officeDocument/2006/bibliography"/>
   </ds:schemaRefs>

</xml_diff>